<commit_message>
- upgrade to 3.0 pipeline changes - regional empty traces - lots of small improvements
</commit_message>
<xml_diff>
--- a/docs/Torrent Scout Plugin.docx
+++ b/docs/Torrent Scout Plugin.docx
@@ -73,7 +73,7 @@
                     </pic:cNvPicPr>
                   </pic:nvPicPr>
                   <pic:blipFill>
-                    <a:blip r:embed="rId6">
+                    <a:blip r:embed="rId8">
                       <a:extLst>
                         <a:ext uri="{28A0092B-C50C-407E-A947-70E740481C1C}">
                           <a14:useLocalDpi xmlns:a14="http://schemas.microsoft.com/office/drawing/2010/main" val="0"/>
@@ -306,19 +306,7 @@
           <w:szCs w:val="27"/>
           <w:lang w:val="en-US" w:eastAsia="de-CH"/>
         </w:rPr>
-        <w:t xml:space="preserve"> for instance), both via the interactive plugin (suggested if you are runni</w:t>
-      </w:r>
-      <w:bookmarkStart w:id="0" w:name="_GoBack"/>
-      <w:bookmarkEnd w:id="0"/>
-      <w:r>
-        <w:rPr>
-          <w:rFonts w:ascii="Times New Roman" w:eastAsia="Times New Roman" w:hAnsi="Times New Roman" w:cs="Times New Roman"/>
-          <w:color w:val="000000"/>
-          <w:sz w:val="27"/>
-          <w:szCs w:val="27"/>
-          <w:lang w:val="en-US" w:eastAsia="de-CH"/>
-        </w:rPr>
-        <w:t>ng multiple searches), and also via the TSL application</w:t>
+        <w:t xml:space="preserve"> for instance), both via the interactive plugin (suggested if you are running multiple searches), and also via the TSL application</w:t>
       </w:r>
     </w:p>
     <w:p>
@@ -608,43 +596,52 @@
     <w:p>
       <w:pPr>
         <w:rPr>
+          <w:b/>
           <w:lang w:val="en-US" w:eastAsia="de-CH"/>
         </w:rPr>
       </w:pPr>
       <w:proofErr w:type="spellStart"/>
-      <w:r>
-        <w:rPr>
+      <w:proofErr w:type="gramStart"/>
+      <w:r>
+        <w:rPr>
+          <w:b/>
           <w:lang w:val="en-US" w:eastAsia="de-CH"/>
         </w:rPr>
         <w:t>sudo</w:t>
       </w:r>
       <w:proofErr w:type="spellEnd"/>
-      <w:r>
-        <w:rPr>
+      <w:proofErr w:type="gramEnd"/>
+      <w:r>
+        <w:rPr>
+          <w:b/>
           <w:lang w:val="en-US" w:eastAsia="de-CH"/>
         </w:rPr>
         <w:t xml:space="preserve"> ap</w:t>
       </w:r>
       <w:r>
         <w:rPr>
+          <w:b/>
           <w:lang w:val="en-US" w:eastAsia="de-CH"/>
         </w:rPr>
         <w:t>t</w:t>
       </w:r>
       <w:r>
         <w:rPr>
+          <w:b/>
           <w:lang w:val="en-US" w:eastAsia="de-CH"/>
         </w:rPr>
         <w:t xml:space="preserve">-get </w:t>
       </w:r>
       <w:r>
         <w:rPr>
+          <w:b/>
           <w:lang w:val="en-US" w:eastAsia="de-CH"/>
         </w:rPr>
         <w:t xml:space="preserve">install </w:t>
       </w:r>
       <w:r>
         <w:rPr>
+          <w:b/>
           <w:lang w:val="en-US" w:eastAsia="de-CH"/>
         </w:rPr>
         <w:t>ion-</w:t>
@@ -652,6 +649,7 @@
       <w:proofErr w:type="spellStart"/>
       <w:r>
         <w:rPr>
+          <w:b/>
           <w:lang w:val="en-US" w:eastAsia="de-CH"/>
         </w:rPr>
         <w:t>torrentscout</w:t>
@@ -659,6 +657,7 @@
       <w:proofErr w:type="spellEnd"/>
       <w:r>
         <w:rPr>
+          <w:b/>
           <w:lang w:val="en-US" w:eastAsia="de-CH"/>
         </w:rPr>
         <w:t>-light</w:t>
@@ -715,134 +714,39 @@
           <w:lang w:val="en-US" w:eastAsia="de-CH"/>
         </w:rPr>
       </w:pPr>
+      <w:r>
+        <w:rPr>
+          <w:lang w:val="en-US" w:eastAsia="de-CH"/>
+        </w:rPr>
+        <w:t xml:space="preserve">The </w:t>
+      </w:r>
       <w:proofErr w:type="spellStart"/>
-      <w:proofErr w:type="gramStart"/>
-      <w:r>
-        <w:rPr>
-          <w:lang w:val="en-US" w:eastAsia="de-CH"/>
-        </w:rPr>
-        <w:t>sudo</w:t>
+      <w:r>
+        <w:rPr>
+          <w:lang w:val="en-US" w:eastAsia="de-CH"/>
+        </w:rPr>
+        <w:t>TSL.war</w:t>
       </w:r>
       <w:proofErr w:type="spellEnd"/>
-      <w:proofErr w:type="gramEnd"/>
-      <w:r>
-        <w:rPr>
-          <w:lang w:val="en-US" w:eastAsia="de-CH"/>
-        </w:rPr>
-        <w:t xml:space="preserve"> </w:t>
+      <w:r>
+        <w:rPr>
+          <w:lang w:val="en-US" w:eastAsia="de-CH"/>
+        </w:rPr>
+        <w:t xml:space="preserve"> file is in the </w:t>
       </w:r>
       <w:proofErr w:type="spellStart"/>
       <w:r>
         <w:rPr>
           <w:lang w:val="en-US" w:eastAsia="de-CH"/>
         </w:rPr>
-        <w:t>nano</w:t>
+        <w:t>etc</w:t>
       </w:r>
       <w:proofErr w:type="spellEnd"/>
       <w:r>
         <w:rPr>
           <w:lang w:val="en-US" w:eastAsia="de-CH"/>
         </w:rPr>
-        <w:t xml:space="preserve"> /</w:t>
-      </w:r>
-      <w:proofErr w:type="spellStart"/>
-      <w:r>
-        <w:rPr>
-          <w:lang w:val="en-US" w:eastAsia="de-CH"/>
-        </w:rPr>
-        <w:t>etc</w:t>
-      </w:r>
-      <w:proofErr w:type="spellEnd"/>
-      <w:r>
-        <w:rPr>
-          <w:lang w:val="en-US" w:eastAsia="de-CH"/>
-        </w:rPr>
-        <w:t>/default/tomcat6</w:t>
-      </w:r>
-      <w:r>
-        <w:rPr>
-          <w:lang w:val="en-US" w:eastAsia="de-CH"/>
-        </w:rPr>
-        <w:br/>
-        <w:t xml:space="preserve">change line with JAVA_OPTS to: </w:t>
-      </w:r>
-      <w:r>
-        <w:rPr>
-          <w:lang w:val="en-US" w:eastAsia="de-CH"/>
-        </w:rPr>
-        <w:br/>
-      </w:r>
-      <w:r>
-        <w:rPr>
-          <w:rFonts w:ascii="Courier New" w:hAnsi="Courier New" w:cs="Courier New"/>
-          <w:sz w:val="20"/>
-          <w:lang w:val="en-US" w:eastAsia="de-CH"/>
-        </w:rPr>
-        <w:t>JAVA_OPTS="-</w:t>
-      </w:r>
-      <w:proofErr w:type="spellStart"/>
-      <w:r>
-        <w:rPr>
-          <w:rFonts w:ascii="Courier New" w:hAnsi="Courier New" w:cs="Courier New"/>
-          <w:sz w:val="20"/>
-          <w:lang w:val="en-US" w:eastAsia="de-CH"/>
-        </w:rPr>
-        <w:t>Djava.awt.headless</w:t>
-      </w:r>
-      <w:proofErr w:type="spellEnd"/>
-      <w:r>
-        <w:rPr>
-          <w:rFonts w:ascii="Courier New" w:hAnsi="Courier New" w:cs="Courier New"/>
-          <w:sz w:val="20"/>
-          <w:lang w:val="en-US" w:eastAsia="de-CH"/>
-        </w:rPr>
-        <w:t>=true -server -Xms2048m -Xmx8000m -</w:t>
-      </w:r>
-      <w:proofErr w:type="spellStart"/>
-      <w:r>
-        <w:rPr>
-          <w:rFonts w:ascii="Courier New" w:hAnsi="Courier New" w:cs="Courier New"/>
-          <w:sz w:val="20"/>
-          <w:lang w:val="en-US" w:eastAsia="de-CH"/>
-        </w:rPr>
-        <w:t>XX:MaxPermSize</w:t>
-      </w:r>
-      <w:proofErr w:type="spellEnd"/>
-      <w:r>
-        <w:rPr>
-          <w:rFonts w:ascii="Courier New" w:hAnsi="Courier New" w:cs="Courier New"/>
-          <w:sz w:val="20"/>
-          <w:lang w:val="en-US" w:eastAsia="de-CH"/>
-        </w:rPr>
-        <w:t>=512M"</w:t>
-      </w:r>
-      <w:r>
-        <w:rPr>
-          <w:rFonts w:ascii="Courier New" w:hAnsi="Courier New" w:cs="Courier New"/>
-          <w:sz w:val="20"/>
-          <w:lang w:val="en-US" w:eastAsia="de-CH"/>
-        </w:rPr>
-        <w:br/>
-      </w:r>
-      <w:r>
-        <w:rPr>
-          <w:lang w:val="en-US" w:eastAsia="de-CH"/>
-        </w:rPr>
-        <w:t>(to allow for more concurrent users, increase -</w:t>
-      </w:r>
-      <w:proofErr w:type="spellStart"/>
-      <w:r>
-        <w:rPr>
-          <w:lang w:val="en-US" w:eastAsia="de-CH"/>
-        </w:rPr>
-        <w:t>Xmx</w:t>
-      </w:r>
-      <w:proofErr w:type="spellEnd"/>
-      <w:r>
-        <w:rPr>
-          <w:lang w:val="en-US" w:eastAsia="de-CH"/>
-        </w:rPr>
-        <w:t xml:space="preserve"> setting. One user requires about  3-4 GB at peak time, such as when loading raw data)</w:t>
+        <w:t xml:space="preserve"> folder in this zip package</w:t>
       </w:r>
     </w:p>
     <w:p>
@@ -853,19 +757,19 @@
           <w:numId w:val="4"/>
         </w:numPr>
         <w:rPr>
-          <w:sz w:val="20"/>
           <w:lang w:val="en-US" w:eastAsia="de-CH"/>
         </w:rPr>
       </w:pPr>
       <w:proofErr w:type="spellStart"/>
-      <w:r>
-        <w:rPr>
-          <w:lang w:val="en-US" w:eastAsia="de-CH"/>
-        </w:rPr>
-        <w:lastRenderedPageBreak/>
+      <w:proofErr w:type="gramStart"/>
+      <w:r>
+        <w:rPr>
+          <w:lang w:val="en-US" w:eastAsia="de-CH"/>
+        </w:rPr>
         <w:t>sudo</w:t>
       </w:r>
       <w:proofErr w:type="spellEnd"/>
+      <w:proofErr w:type="gramEnd"/>
       <w:r>
         <w:rPr>
           <w:lang w:val="en-US" w:eastAsia="de-CH"/>
@@ -898,14 +802,14 @@
         <w:rPr>
           <w:lang w:val="en-US" w:eastAsia="de-CH"/>
         </w:rPr>
-        <w:t>/tomcat6/tomcat-users.xml</w:t>
+        <w:t>/default/tomcat6</w:t>
       </w:r>
       <w:r>
         <w:rPr>
           <w:lang w:val="en-US" w:eastAsia="de-CH"/>
         </w:rPr>
         <w:br/>
-        <w:t>Uncomment user section so that it contains:</w:t>
+        <w:t xml:space="preserve">change line with JAVA_OPTS to: </w:t>
       </w:r>
       <w:r>
         <w:rPr>
@@ -919,7 +823,7 @@
           <w:sz w:val="20"/>
           <w:lang w:val="en-US" w:eastAsia="de-CH"/>
         </w:rPr>
-        <w:t>&lt;user username="tomcat" password="tomcat" roles="admin, manager, manager-</w:t>
+        <w:t>JAVA_OPTS="-</w:t>
       </w:r>
       <w:proofErr w:type="spellStart"/>
       <w:r>
@@ -928,7 +832,7 @@
           <w:sz w:val="20"/>
           <w:lang w:val="en-US" w:eastAsia="de-CH"/>
         </w:rPr>
-        <w:t>gui</w:t>
+        <w:t>Djava.awt.headless</w:t>
       </w:r>
       <w:proofErr w:type="spellEnd"/>
       <w:r>
@@ -937,7 +841,53 @@
           <w:sz w:val="20"/>
           <w:lang w:val="en-US" w:eastAsia="de-CH"/>
         </w:rPr>
-        <w:t>"/&gt;</w:t>
+        <w:t>=true -server -Xms2048m -Xmx8000m -</w:t>
+      </w:r>
+      <w:proofErr w:type="spellStart"/>
+      <w:r>
+        <w:rPr>
+          <w:rFonts w:ascii="Courier New" w:hAnsi="Courier New" w:cs="Courier New"/>
+          <w:sz w:val="20"/>
+          <w:lang w:val="en-US" w:eastAsia="de-CH"/>
+        </w:rPr>
+        <w:t>XX:MaxPermSize</w:t>
+      </w:r>
+      <w:proofErr w:type="spellEnd"/>
+      <w:r>
+        <w:rPr>
+          <w:rFonts w:ascii="Courier New" w:hAnsi="Courier New" w:cs="Courier New"/>
+          <w:sz w:val="20"/>
+          <w:lang w:val="en-US" w:eastAsia="de-CH"/>
+        </w:rPr>
+        <w:t>=512M"</w:t>
+      </w:r>
+      <w:r>
+        <w:rPr>
+          <w:rFonts w:ascii="Courier New" w:hAnsi="Courier New" w:cs="Courier New"/>
+          <w:sz w:val="20"/>
+          <w:lang w:val="en-US" w:eastAsia="de-CH"/>
+        </w:rPr>
+        <w:br/>
+      </w:r>
+      <w:r>
+        <w:rPr>
+          <w:lang w:val="en-US" w:eastAsia="de-CH"/>
+        </w:rPr>
+        <w:t>(to allow for more concurrent users, increase -</w:t>
+      </w:r>
+      <w:proofErr w:type="spellStart"/>
+      <w:r>
+        <w:rPr>
+          <w:lang w:val="en-US" w:eastAsia="de-CH"/>
+        </w:rPr>
+        <w:t>Xmx</w:t>
+      </w:r>
+      <w:proofErr w:type="spellEnd"/>
+      <w:r>
+        <w:rPr>
+          <w:lang w:val="en-US" w:eastAsia="de-CH"/>
+        </w:rPr>
+        <w:t xml:space="preserve"> setting. One user requires about  3-4 GB at peak time, such as when loading raw data)</w:t>
       </w:r>
     </w:p>
     <w:p>
@@ -948,6 +898,7 @@
           <w:numId w:val="4"/>
         </w:numPr>
         <w:rPr>
+          <w:sz w:val="20"/>
           <w:lang w:val="en-US" w:eastAsia="de-CH"/>
         </w:rPr>
       </w:pPr>
@@ -956,6 +907,7 @@
         <w:rPr>
           <w:lang w:val="en-US" w:eastAsia="de-CH"/>
         </w:rPr>
+        <w:lastRenderedPageBreak/>
         <w:t>sudo</w:t>
       </w:r>
       <w:proofErr w:type="spellEnd"/>
@@ -984,43 +936,53 @@
         <w:rPr>
           <w:lang w:val="en-US" w:eastAsia="de-CH"/>
         </w:rPr>
-        <w:t>var</w:t>
+        <w:t>etc</w:t>
       </w:r>
       <w:proofErr w:type="spellEnd"/>
       <w:r>
         <w:rPr>
           <w:lang w:val="en-US" w:eastAsia="de-CH"/>
         </w:rPr>
-        <w:t>/lib/tomcat6/</w:t>
+        <w:t>/tomcat6/tomcat-users.xml</w:t>
+      </w:r>
+      <w:r>
+        <w:rPr>
+          <w:lang w:val="en-US" w:eastAsia="de-CH"/>
+        </w:rPr>
+        <w:br/>
+        <w:t>Uncomment user section so that it contains:</w:t>
+      </w:r>
+      <w:r>
+        <w:rPr>
+          <w:lang w:val="en-US" w:eastAsia="de-CH"/>
+        </w:rPr>
+        <w:br/>
+      </w:r>
+      <w:r>
+        <w:rPr>
+          <w:rFonts w:ascii="Courier New" w:hAnsi="Courier New" w:cs="Courier New"/>
+          <w:sz w:val="20"/>
+          <w:lang w:val="en-US" w:eastAsia="de-CH"/>
+        </w:rPr>
+        <w:t>&lt;user username="tomcat" password="tomcat" roles="admin, manager, manager-</w:t>
       </w:r>
       <w:proofErr w:type="spellStart"/>
       <w:r>
         <w:rPr>
-          <w:lang w:val="en-US" w:eastAsia="de-CH"/>
-        </w:rPr>
-        <w:t>conf</w:t>
+          <w:rFonts w:ascii="Courier New" w:hAnsi="Courier New" w:cs="Courier New"/>
+          <w:sz w:val="20"/>
+          <w:lang w:val="en-US" w:eastAsia="de-CH"/>
+        </w:rPr>
+        <w:t>gui</w:t>
       </w:r>
       <w:proofErr w:type="spellEnd"/>
       <w:r>
         <w:rPr>
-          <w:lang w:val="en-US" w:eastAsia="de-CH"/>
-        </w:rPr>
-        <w:t>/</w:t>
-      </w:r>
-      <w:proofErr w:type="spellStart"/>
-      <w:r>
-        <w:rPr>
-          <w:lang w:val="en-US" w:eastAsia="de-CH"/>
-        </w:rPr>
-        <w:t>logging.properties</w:t>
-      </w:r>
-      <w:proofErr w:type="spellEnd"/>
-      <w:r>
-        <w:rPr>
-          <w:lang w:val="en-US" w:eastAsia="de-CH"/>
-        </w:rPr>
-        <w:br/>
-        <w:t>In there, change all the log levels to SEVERE to reduce log output – or else the log file can get quite large</w:t>
+          <w:rFonts w:ascii="Courier New" w:hAnsi="Courier New" w:cs="Courier New"/>
+          <w:sz w:val="20"/>
+          <w:lang w:val="en-US" w:eastAsia="de-CH"/>
+        </w:rPr>
+        <w:t>"/&gt;</w:t>
       </w:r>
     </w:p>
     <w:p>
@@ -1039,7 +1001,7 @@
         <w:rPr>
           <w:lang w:val="en-US" w:eastAsia="de-CH"/>
         </w:rPr>
-        <w:t>cp</w:t>
+        <w:t>sudo</w:t>
       </w:r>
       <w:proofErr w:type="spellEnd"/>
       <w:r>
@@ -1053,7 +1015,7 @@
         <w:rPr>
           <w:lang w:val="en-US" w:eastAsia="de-CH"/>
         </w:rPr>
-        <w:t>TSL.war</w:t>
+        <w:t>nano</w:t>
       </w:r>
       <w:proofErr w:type="spellEnd"/>
       <w:r>
@@ -1081,9 +1043,30 @@
         <w:rPr>
           <w:lang w:val="en-US" w:eastAsia="de-CH"/>
         </w:rPr>
-        <w:t>webapps</w:t>
+        <w:t>conf</w:t>
       </w:r>
       <w:proofErr w:type="spellEnd"/>
+      <w:r>
+        <w:rPr>
+          <w:lang w:val="en-US" w:eastAsia="de-CH"/>
+        </w:rPr>
+        <w:t>/</w:t>
+      </w:r>
+      <w:proofErr w:type="spellStart"/>
+      <w:r>
+        <w:rPr>
+          <w:lang w:val="en-US" w:eastAsia="de-CH"/>
+        </w:rPr>
+        <w:t>logging.properties</w:t>
+      </w:r>
+      <w:proofErr w:type="spellEnd"/>
+      <w:r>
+        <w:rPr>
+          <w:lang w:val="en-US" w:eastAsia="de-CH"/>
+        </w:rPr>
+        <w:br/>
+        <w:t>In there, change all the log levels to SEVERE to reduce log output – or else the log file can get quite large</w:t>
+      </w:r>
     </w:p>
     <w:p>
       <w:pPr>
@@ -1096,12 +1079,6 @@
           <w:lang w:val="en-US" w:eastAsia="de-CH"/>
         </w:rPr>
       </w:pPr>
-      <w:r>
-        <w:rPr>
-          <w:lang w:val="en-US" w:eastAsia="de-CH"/>
-        </w:rPr>
-        <w:t xml:space="preserve">To use the desktop Torrent Scout version: </w:t>
-      </w:r>
       <w:proofErr w:type="spellStart"/>
       <w:r>
         <w:rPr>
@@ -1121,7 +1098,7 @@
         <w:rPr>
           <w:lang w:val="en-US" w:eastAsia="de-CH"/>
         </w:rPr>
-        <w:t>torrentscout.war</w:t>
+        <w:t>TSL.war</w:t>
       </w:r>
       <w:proofErr w:type="spellEnd"/>
       <w:r>
@@ -1161,51 +1138,65 @@
           <w:numId w:val="4"/>
         </w:numPr>
         <w:rPr>
-          <w:lang w:val="fr-CH" w:eastAsia="de-CH"/>
-        </w:rPr>
-      </w:pPr>
+          <w:lang w:val="en-US" w:eastAsia="de-CH"/>
+        </w:rPr>
+      </w:pPr>
+      <w:r>
+        <w:rPr>
+          <w:lang w:val="en-US" w:eastAsia="de-CH"/>
+        </w:rPr>
+        <w:t xml:space="preserve">To use the desktop Torrent Scout version: </w:t>
+      </w:r>
       <w:proofErr w:type="spellStart"/>
       <w:r>
         <w:rPr>
-          <w:lang w:val="fr-CH" w:eastAsia="de-CH"/>
-        </w:rPr>
-        <w:t>sudo</w:t>
+          <w:lang w:val="en-US" w:eastAsia="de-CH"/>
+        </w:rPr>
+        <w:t>cp</w:t>
       </w:r>
       <w:proofErr w:type="spellEnd"/>
       <w:r>
         <w:rPr>
-          <w:lang w:val="fr-CH" w:eastAsia="de-CH"/>
+          <w:lang w:val="en-US" w:eastAsia="de-CH"/>
+        </w:rPr>
+        <w:t xml:space="preserve"> </w:t>
+      </w:r>
+      <w:proofErr w:type="spellStart"/>
+      <w:r>
+        <w:rPr>
+          <w:lang w:val="en-US" w:eastAsia="de-CH"/>
+        </w:rPr>
+        <w:t>torrentscout.war</w:t>
+      </w:r>
+      <w:proofErr w:type="spellEnd"/>
+      <w:r>
+        <w:rPr>
+          <w:lang w:val="en-US" w:eastAsia="de-CH"/>
         </w:rPr>
         <w:t xml:space="preserve"> /</w:t>
       </w:r>
       <w:proofErr w:type="spellStart"/>
       <w:r>
         <w:rPr>
-          <w:lang w:val="fr-CH" w:eastAsia="de-CH"/>
-        </w:rPr>
-        <w:t>etc</w:t>
+          <w:lang w:val="en-US" w:eastAsia="de-CH"/>
+        </w:rPr>
+        <w:t>var</w:t>
       </w:r>
       <w:proofErr w:type="spellEnd"/>
       <w:r>
         <w:rPr>
-          <w:lang w:val="fr-CH" w:eastAsia="de-CH"/>
-        </w:rPr>
-        <w:t>/</w:t>
+          <w:lang w:val="en-US" w:eastAsia="de-CH"/>
+        </w:rPr>
+        <w:t>/lib/tomcat6/</w:t>
       </w:r>
       <w:proofErr w:type="spellStart"/>
       <w:r>
         <w:rPr>
-          <w:lang w:val="fr-CH" w:eastAsia="de-CH"/>
-        </w:rPr>
-        <w:t>init.d</w:t>
+          <w:lang w:val="en-US" w:eastAsia="de-CH"/>
+        </w:rPr>
+        <w:t>webapps</w:t>
       </w:r>
       <w:proofErr w:type="spellEnd"/>
-      <w:r>
-        <w:rPr>
-          <w:lang w:val="fr-CH" w:eastAsia="de-CH"/>
-        </w:rPr>
-        <w:t xml:space="preserve"> tomcat6 restart</w:t>
-      </w:r>
     </w:p>
     <w:p>
       <w:pPr>
@@ -1215,6 +1206,66 @@
           <w:numId w:val="4"/>
         </w:numPr>
         <w:rPr>
+          <w:lang w:val="fr-CH" w:eastAsia="de-CH"/>
+        </w:rPr>
+      </w:pPr>
+      <w:proofErr w:type="spellStart"/>
+      <w:r>
+        <w:rPr>
+          <w:lang w:val="fr-CH" w:eastAsia="de-CH"/>
+        </w:rPr>
+        <w:t>sudo</w:t>
+      </w:r>
+      <w:proofErr w:type="spellEnd"/>
+      <w:r>
+        <w:rPr>
+          <w:lang w:val="fr-CH" w:eastAsia="de-CH"/>
+        </w:rPr>
+        <w:t xml:space="preserve"> /</w:t>
+      </w:r>
+      <w:proofErr w:type="spellStart"/>
+      <w:r>
+        <w:rPr>
+          <w:lang w:val="fr-CH" w:eastAsia="de-CH"/>
+        </w:rPr>
+        <w:t>etc</w:t>
+      </w:r>
+      <w:proofErr w:type="spellEnd"/>
+      <w:r>
+        <w:rPr>
+          <w:lang w:val="fr-CH" w:eastAsia="de-CH"/>
+        </w:rPr>
+        <w:t>/</w:t>
+      </w:r>
+      <w:proofErr w:type="spellStart"/>
+      <w:r>
+        <w:rPr>
+          <w:lang w:val="fr-CH" w:eastAsia="de-CH"/>
+        </w:rPr>
+        <w:t>init.d</w:t>
+      </w:r>
+      <w:proofErr w:type="spellEnd"/>
+      <w:r>
+        <w:rPr>
+          <w:lang w:val="fr-CH" w:eastAsia="de-CH"/>
+        </w:rPr>
+        <w:t>/</w:t>
+      </w:r>
+      <w:r>
+        <w:rPr>
+          <w:lang w:val="fr-CH" w:eastAsia="de-CH"/>
+        </w:rPr>
+        <w:t>tomcat6 restart</w:t>
+      </w:r>
+    </w:p>
+    <w:p>
+      <w:pPr>
+        <w:pStyle w:val="ListParagraph"/>
+        <w:numPr>
+          <w:ilvl w:val="0"/>
+          <w:numId w:val="4"/>
+        </w:numPr>
+        <w:rPr>
           <w:lang w:val="en-US" w:eastAsia="de-CH"/>
         </w:rPr>
       </w:pPr>
@@ -1224,7 +1275,7 @@
         </w:rPr>
         <w:t xml:space="preserve">To start TSL : </w:t>
       </w:r>
-      <w:hyperlink r:id="rId7" w:history="1">
+      <w:hyperlink r:id="rId9" w:history="1">
         <w:r>
           <w:rPr>
             <w:rStyle w:val="Hyperlink"/>
@@ -1317,13 +1368,95 @@
         <w:rPr>
           <w:lang w:val="en-US" w:eastAsia="de-CH"/>
         </w:rPr>
-        <w:t xml:space="preserve"> TS : http:</w:t>
-      </w:r>
-      <w:r>
-        <w:rPr>
-          <w:lang w:val="en-US" w:eastAsia="de-CH"/>
-        </w:rPr>
-        <w:t>//yourserver.com:8080/torrentscout</w:t>
+        <w:t xml:space="preserve"> TS : </w:t>
+      </w:r>
+      <w:hyperlink r:id="rId10" w:history="1">
+        <w:r>
+          <w:rPr>
+            <w:rStyle w:val="Hyperlink"/>
+            <w:lang w:val="en-US" w:eastAsia="de-CH"/>
+          </w:rPr>
+          <w:t>http://yourserver.com:8080/torrentscout</w:t>
+        </w:r>
+      </w:hyperlink>
+    </w:p>
+    <w:p>
+      <w:pPr>
+        <w:pStyle w:val="Heading1"/>
+        <w:rPr>
+          <w:lang w:val="en-US" w:eastAsia="de-CH"/>
+        </w:rPr>
+      </w:pPr>
+      <w:r>
+        <w:rPr>
+          <w:lang w:val="en-US" w:eastAsia="de-CH"/>
+        </w:rPr>
+        <w:t>Open Source</w:t>
+      </w:r>
+    </w:p>
+    <w:p>
+      <w:pPr>
+        <w:pStyle w:val="ListParagraph"/>
+        <w:numPr>
+          <w:ilvl w:val="0"/>
+          <w:numId w:val="5"/>
+        </w:numPr>
+        <w:rPr>
+          <w:lang w:val="en-US" w:eastAsia="de-CH"/>
+        </w:rPr>
+      </w:pPr>
+      <w:r>
+        <w:rPr>
+          <w:lang w:val="en-US" w:eastAsia="de-CH"/>
+        </w:rPr>
+        <w:t>All of the code is open source (GPL 3). You can download the latest version of the source code and the compiled .jar files for deployment at any time at:</w:t>
+      </w:r>
+      <w:r>
+        <w:rPr>
+          <w:lang w:val="en-US" w:eastAsia="de-CH"/>
+        </w:rPr>
+        <w:br/>
+      </w:r>
+      <w:hyperlink r:id="rId11" w:history="1">
+        <w:r>
+          <w:rPr>
+            <w:rStyle w:val="Hyperlink"/>
+            <w:lang w:val="en-US"/>
+          </w:rPr>
+          <w:t>https://github.com/chenopodium/TorrentScoutLight</w:t>
+        </w:r>
+      </w:hyperlink>
+    </w:p>
+    <w:p>
+      <w:pPr>
+        <w:pStyle w:val="ListParagraph"/>
+        <w:numPr>
+          <w:ilvl w:val="0"/>
+          <w:numId w:val="5"/>
+        </w:numPr>
+        <w:rPr>
+          <w:lang w:val="en-US" w:eastAsia="de-CH"/>
+        </w:rPr>
+      </w:pPr>
+      <w:r>
+        <w:rPr>
+          <w:lang w:val="en-US" w:eastAsia="de-CH"/>
+        </w:rPr>
+        <w:t>The Plugin code is also in that repository, in the subfolder ion-</w:t>
+      </w:r>
+      <w:proofErr w:type="spellStart"/>
+      <w:r>
+        <w:rPr>
+          <w:lang w:val="en-US" w:eastAsia="de-CH"/>
+        </w:rPr>
+        <w:t>torrentscout</w:t>
+      </w:r>
+      <w:proofErr w:type="spellEnd"/>
+      <w:r>
+        <w:rPr>
+          <w:lang w:val="en-US" w:eastAsia="de-CH"/>
+        </w:rPr>
+        <w:t>-light/plugins</w:t>
       </w:r>
     </w:p>
     <w:p>
@@ -1476,7 +1609,7 @@
                     </pic:cNvPicPr>
                   </pic:nvPicPr>
                   <pic:blipFill>
-                    <a:blip r:embed="rId8">
+                    <a:blip r:embed="rId12">
                       <a:extLst>
                         <a:ext uri="{28A0092B-C50C-407E-A947-70E740481C1C}">
                           <a14:useLocalDpi xmlns:a14="http://schemas.microsoft.com/office/drawing/2010/main" val="0"/>
@@ -1564,7 +1697,7 @@
                     </pic:cNvPicPr>
                   </pic:nvPicPr>
                   <pic:blipFill>
-                    <a:blip r:embed="rId9">
+                    <a:blip r:embed="rId13">
                       <a:extLst>
                         <a:ext uri="{28A0092B-C50C-407E-A947-70E740481C1C}">
                           <a14:useLocalDpi xmlns:a14="http://schemas.microsoft.com/office/drawing/2010/main" val="0"/>
@@ -1665,7 +1798,7 @@
                     </pic:cNvPicPr>
                   </pic:nvPicPr>
                   <pic:blipFill>
-                    <a:blip r:embed="rId10">
+                    <a:blip r:embed="rId14">
                       <a:extLst>
                         <a:ext uri="{28A0092B-C50C-407E-A947-70E740481C1C}">
                           <a14:useLocalDpi xmlns:a14="http://schemas.microsoft.com/office/drawing/2010/main" val="0"/>
@@ -1945,7 +2078,7 @@
                     </pic:cNvPicPr>
                   </pic:nvPicPr>
                   <pic:blipFill>
-                    <a:blip r:embed="rId11">
+                    <a:blip r:embed="rId15">
                       <a:extLst>
                         <a:ext uri="{28A0092B-C50C-407E-A947-70E740481C1C}">
                           <a14:useLocalDpi xmlns:a14="http://schemas.microsoft.com/office/drawing/2010/main" val="0"/>
@@ -2075,7 +2208,7 @@
                     </pic:cNvPicPr>
                   </pic:nvPicPr>
                   <pic:blipFill>
-                    <a:blip r:embed="rId12">
+                    <a:blip r:embed="rId16">
                       <a:extLst>
                         <a:ext uri="{28A0092B-C50C-407E-A947-70E740481C1C}">
                           <a14:useLocalDpi xmlns:a14="http://schemas.microsoft.com/office/drawing/2010/main" val="0"/>
@@ -2153,7 +2286,7 @@
                     <pic:cNvPicPr/>
                   </pic:nvPicPr>
                   <pic:blipFill>
-                    <a:blip r:embed="rId13">
+                    <a:blip r:embed="rId17">
                       <a:extLst>
                         <a:ext uri="{28A0092B-C50C-407E-A947-70E740481C1C}">
                           <a14:useLocalDpi xmlns:a14="http://schemas.microsoft.com/office/drawing/2010/main" val="0"/>
@@ -2400,7 +2533,7 @@
         </w:rPr>
         <w:t> page for more documentation and source code, or send an email to </w:t>
       </w:r>
-      <w:hyperlink r:id="rId14" w:history="1">
+      <w:hyperlink r:id="rId18" w:history="1">
         <w:r>
           <w:rPr>
             <w:rFonts w:ascii="Times New Roman" w:eastAsia="Times New Roman" w:hAnsi="Times New Roman" w:cs="Times New Roman"/>
@@ -2450,6 +2583,12 @@
       </w:pPr>
     </w:p>
     <w:sectPr>
+      <w:headerReference w:type="even" r:id="rId19"/>
+      <w:headerReference w:type="default" r:id="rId20"/>
+      <w:footerReference w:type="even" r:id="rId21"/>
+      <w:footerReference w:type="default" r:id="rId22"/>
+      <w:headerReference w:type="first" r:id="rId23"/>
+      <w:footerReference w:type="first" r:id="rId24"/>
       <w:pgSz w:w="11906" w:h="16838"/>
       <w:pgMar w:top="1417" w:right="1417" w:bottom="1134" w:left="1417" w:header="708" w:footer="708" w:gutter="0"/>
       <w:cols w:space="708"/>
@@ -2457,6 +2596,133 @@
     </w:sectPr>
   </w:body>
 </w:document>
+</file>
+
+<file path=word/endnotes.xml><?xml version="1.0" encoding="utf-8"?>
+<w:endnotes xmlns:wpc="http://schemas.microsoft.com/office/word/2010/wordprocessingCanvas" xmlns:mc="http://schemas.openxmlformats.org/markup-compatibility/2006" xmlns:o="urn:schemas-microsoft-com:office:office" xmlns:r="http://schemas.openxmlformats.org/officeDocument/2006/relationships" xmlns:m="http://schemas.openxmlformats.org/officeDocument/2006/math" xmlns:v="urn:schemas-microsoft-com:vml" xmlns:wp14="http://schemas.microsoft.com/office/word/2010/wordprocessingDrawing" xmlns:wp="http://schemas.openxmlformats.org/drawingml/2006/wordprocessingDrawing" xmlns:w10="urn:schemas-microsoft-com:office:word" xmlns:w="http://schemas.openxmlformats.org/wordprocessingml/2006/main" xmlns:w14="http://schemas.microsoft.com/office/word/2010/wordml" xmlns:wpg="http://schemas.microsoft.com/office/word/2010/wordprocessingGroup" xmlns:wpi="http://schemas.microsoft.com/office/word/2010/wordprocessingInk" xmlns:wne="http://schemas.microsoft.com/office/word/2006/wordml" xmlns:wps="http://schemas.microsoft.com/office/word/2010/wordprocessingShape" mc:Ignorable="w14 wp14">
+  <w:endnote w:type="separator" w:id="-1">
+    <w:p>
+      <w:pPr>
+        <w:spacing w:after="0" w:line="240" w:lineRule="auto"/>
+      </w:pPr>
+      <w:r>
+        <w:separator/>
+      </w:r>
+    </w:p>
+  </w:endnote>
+  <w:endnote w:type="continuationSeparator" w:id="0">
+    <w:p>
+      <w:pPr>
+        <w:spacing w:after="0" w:line="240" w:lineRule="auto"/>
+      </w:pPr>
+      <w:r>
+        <w:continuationSeparator/>
+      </w:r>
+    </w:p>
+  </w:endnote>
+</w:endnotes>
+</file>
+
+<file path=word/footer1.xml><?xml version="1.0" encoding="utf-8"?>
+<w:ftr xmlns:wpc="http://schemas.microsoft.com/office/word/2010/wordprocessingCanvas" xmlns:mc="http://schemas.openxmlformats.org/markup-compatibility/2006" xmlns:o="urn:schemas-microsoft-com:office:office" xmlns:r="http://schemas.openxmlformats.org/officeDocument/2006/relationships" xmlns:m="http://schemas.openxmlformats.org/officeDocument/2006/math" xmlns:v="urn:schemas-microsoft-com:vml" xmlns:wp14="http://schemas.microsoft.com/office/word/2010/wordprocessingDrawing" xmlns:wp="http://schemas.openxmlformats.org/drawingml/2006/wordprocessingDrawing" xmlns:w10="urn:schemas-microsoft-com:office:word" xmlns:w="http://schemas.openxmlformats.org/wordprocessingml/2006/main" xmlns:w14="http://schemas.microsoft.com/office/word/2010/wordml" xmlns:wpg="http://schemas.microsoft.com/office/word/2010/wordprocessingGroup" xmlns:wpi="http://schemas.microsoft.com/office/word/2010/wordprocessingInk" xmlns:wne="http://schemas.microsoft.com/office/word/2006/wordml" xmlns:wps="http://schemas.microsoft.com/office/word/2010/wordprocessingShape" mc:Ignorable="w14 wp14">
+  <w:p>
+    <w:pPr>
+      <w:pStyle w:val="Footer"/>
+    </w:pPr>
+  </w:p>
+</w:ftr>
+</file>
+
+<file path=word/footer2.xml><?xml version="1.0" encoding="utf-8"?>
+<w:ftr xmlns:wpc="http://schemas.microsoft.com/office/word/2010/wordprocessingCanvas" xmlns:mc="http://schemas.openxmlformats.org/markup-compatibility/2006" xmlns:o="urn:schemas-microsoft-com:office:office" xmlns:r="http://schemas.openxmlformats.org/officeDocument/2006/relationships" xmlns:m="http://schemas.openxmlformats.org/officeDocument/2006/math" xmlns:v="urn:schemas-microsoft-com:vml" xmlns:wp14="http://schemas.microsoft.com/office/word/2010/wordprocessingDrawing" xmlns:wp="http://schemas.openxmlformats.org/drawingml/2006/wordprocessingDrawing" xmlns:w10="urn:schemas-microsoft-com:office:word" xmlns:w="http://schemas.openxmlformats.org/wordprocessingml/2006/main" xmlns:w14="http://schemas.microsoft.com/office/word/2010/wordml" xmlns:wpg="http://schemas.microsoft.com/office/word/2010/wordprocessingGroup" xmlns:wpi="http://schemas.microsoft.com/office/word/2010/wordprocessingInk" xmlns:wne="http://schemas.microsoft.com/office/word/2006/wordml" xmlns:wps="http://schemas.microsoft.com/office/word/2010/wordprocessingShape" mc:Ignorable="w14 wp14">
+  <w:p>
+    <w:pPr>
+      <w:pStyle w:val="Footer"/>
+      <w:rPr>
+        <w:lang w:val="en-US"/>
+      </w:rPr>
+    </w:pPr>
+    <w:r>
+      <w:rPr>
+        <w:lang w:val="en-US"/>
+      </w:rPr>
+      <w:t xml:space="preserve">Last modified: June 28, </w:t>
+    </w:r>
+    <w:r>
+      <w:rPr>
+        <w:lang w:val="en-US"/>
+      </w:rPr>
+      <w:t>2012</w:t>
+    </w:r>
+    <w:bookmarkStart w:id="0" w:name="_GoBack"/>
+    <w:bookmarkEnd w:id="0"/>
+  </w:p>
+</w:ftr>
+</file>
+
+<file path=word/footer3.xml><?xml version="1.0" encoding="utf-8"?>
+<w:ftr xmlns:wpc="http://schemas.microsoft.com/office/word/2010/wordprocessingCanvas" xmlns:mc="http://schemas.openxmlformats.org/markup-compatibility/2006" xmlns:o="urn:schemas-microsoft-com:office:office" xmlns:r="http://schemas.openxmlformats.org/officeDocument/2006/relationships" xmlns:m="http://schemas.openxmlformats.org/officeDocument/2006/math" xmlns:v="urn:schemas-microsoft-com:vml" xmlns:wp14="http://schemas.microsoft.com/office/word/2010/wordprocessingDrawing" xmlns:wp="http://schemas.openxmlformats.org/drawingml/2006/wordprocessingDrawing" xmlns:w10="urn:schemas-microsoft-com:office:word" xmlns:w="http://schemas.openxmlformats.org/wordprocessingml/2006/main" xmlns:w14="http://schemas.microsoft.com/office/word/2010/wordml" xmlns:wpg="http://schemas.microsoft.com/office/word/2010/wordprocessingGroup" xmlns:wpi="http://schemas.microsoft.com/office/word/2010/wordprocessingInk" xmlns:wne="http://schemas.microsoft.com/office/word/2006/wordml" xmlns:wps="http://schemas.microsoft.com/office/word/2010/wordprocessingShape" mc:Ignorable="w14 wp14">
+  <w:p>
+    <w:pPr>
+      <w:pStyle w:val="Footer"/>
+    </w:pPr>
+  </w:p>
+</w:ftr>
+</file>
+
+<file path=word/footnotes.xml><?xml version="1.0" encoding="utf-8"?>
+<w:footnotes xmlns:wpc="http://schemas.microsoft.com/office/word/2010/wordprocessingCanvas" xmlns:mc="http://schemas.openxmlformats.org/markup-compatibility/2006" xmlns:o="urn:schemas-microsoft-com:office:office" xmlns:r="http://schemas.openxmlformats.org/officeDocument/2006/relationships" xmlns:m="http://schemas.openxmlformats.org/officeDocument/2006/math" xmlns:v="urn:schemas-microsoft-com:vml" xmlns:wp14="http://schemas.microsoft.com/office/word/2010/wordprocessingDrawing" xmlns:wp="http://schemas.openxmlformats.org/drawingml/2006/wordprocessingDrawing" xmlns:w10="urn:schemas-microsoft-com:office:word" xmlns:w="http://schemas.openxmlformats.org/wordprocessingml/2006/main" xmlns:w14="http://schemas.microsoft.com/office/word/2010/wordml" xmlns:wpg="http://schemas.microsoft.com/office/word/2010/wordprocessingGroup" xmlns:wpi="http://schemas.microsoft.com/office/word/2010/wordprocessingInk" xmlns:wne="http://schemas.microsoft.com/office/word/2006/wordml" xmlns:wps="http://schemas.microsoft.com/office/word/2010/wordprocessingShape" mc:Ignorable="w14 wp14">
+  <w:footnote w:type="separator" w:id="-1">
+    <w:p>
+      <w:pPr>
+        <w:spacing w:after="0" w:line="240" w:lineRule="auto"/>
+      </w:pPr>
+      <w:r>
+        <w:separator/>
+      </w:r>
+    </w:p>
+  </w:footnote>
+  <w:footnote w:type="continuationSeparator" w:id="0">
+    <w:p>
+      <w:pPr>
+        <w:spacing w:after="0" w:line="240" w:lineRule="auto"/>
+      </w:pPr>
+      <w:r>
+        <w:continuationSeparator/>
+      </w:r>
+    </w:p>
+  </w:footnote>
+</w:footnotes>
+</file>
+
+<file path=word/header1.xml><?xml version="1.0" encoding="utf-8"?>
+<w:hdr xmlns:wpc="http://schemas.microsoft.com/office/word/2010/wordprocessingCanvas" xmlns:mc="http://schemas.openxmlformats.org/markup-compatibility/2006" xmlns:o="urn:schemas-microsoft-com:office:office" xmlns:r="http://schemas.openxmlformats.org/officeDocument/2006/relationships" xmlns:m="http://schemas.openxmlformats.org/officeDocument/2006/math" xmlns:v="urn:schemas-microsoft-com:vml" xmlns:wp14="http://schemas.microsoft.com/office/word/2010/wordprocessingDrawing" xmlns:wp="http://schemas.openxmlformats.org/drawingml/2006/wordprocessingDrawing" xmlns:w10="urn:schemas-microsoft-com:office:word" xmlns:w="http://schemas.openxmlformats.org/wordprocessingml/2006/main" xmlns:w14="http://schemas.microsoft.com/office/word/2010/wordml" xmlns:wpg="http://schemas.microsoft.com/office/word/2010/wordprocessingGroup" xmlns:wpi="http://schemas.microsoft.com/office/word/2010/wordprocessingInk" xmlns:wne="http://schemas.microsoft.com/office/word/2006/wordml" xmlns:wps="http://schemas.microsoft.com/office/word/2010/wordprocessingShape" mc:Ignorable="w14 wp14">
+  <w:p>
+    <w:pPr>
+      <w:pStyle w:val="Header"/>
+    </w:pPr>
+  </w:p>
+</w:hdr>
+</file>
+
+<file path=word/header2.xml><?xml version="1.0" encoding="utf-8"?>
+<w:hdr xmlns:wpc="http://schemas.microsoft.com/office/word/2010/wordprocessingCanvas" xmlns:mc="http://schemas.openxmlformats.org/markup-compatibility/2006" xmlns:o="urn:schemas-microsoft-com:office:office" xmlns:r="http://schemas.openxmlformats.org/officeDocument/2006/relationships" xmlns:m="http://schemas.openxmlformats.org/officeDocument/2006/math" xmlns:v="urn:schemas-microsoft-com:vml" xmlns:wp14="http://schemas.microsoft.com/office/word/2010/wordprocessingDrawing" xmlns:wp="http://schemas.openxmlformats.org/drawingml/2006/wordprocessingDrawing" xmlns:w10="urn:schemas-microsoft-com:office:word" xmlns:w="http://schemas.openxmlformats.org/wordprocessingml/2006/main" xmlns:w14="http://schemas.microsoft.com/office/word/2010/wordml" xmlns:wpg="http://schemas.microsoft.com/office/word/2010/wordprocessingGroup" xmlns:wpi="http://schemas.microsoft.com/office/word/2010/wordprocessingInk" xmlns:wne="http://schemas.microsoft.com/office/word/2006/wordml" xmlns:wps="http://schemas.microsoft.com/office/word/2010/wordprocessingShape" mc:Ignorable="w14 wp14">
+  <w:p>
+    <w:pPr>
+      <w:pStyle w:val="Header"/>
+    </w:pPr>
+  </w:p>
+</w:hdr>
+</file>
+
+<file path=word/header3.xml><?xml version="1.0" encoding="utf-8"?>
+<w:hdr xmlns:wpc="http://schemas.microsoft.com/office/word/2010/wordprocessingCanvas" xmlns:mc="http://schemas.openxmlformats.org/markup-compatibility/2006" xmlns:o="urn:schemas-microsoft-com:office:office" xmlns:r="http://schemas.openxmlformats.org/officeDocument/2006/relationships" xmlns:m="http://schemas.openxmlformats.org/officeDocument/2006/math" xmlns:v="urn:schemas-microsoft-com:vml" xmlns:wp14="http://schemas.microsoft.com/office/word/2010/wordprocessingDrawing" xmlns:wp="http://schemas.openxmlformats.org/drawingml/2006/wordprocessingDrawing" xmlns:w10="urn:schemas-microsoft-com:office:word" xmlns:w="http://schemas.openxmlformats.org/wordprocessingml/2006/main" xmlns:w14="http://schemas.microsoft.com/office/word/2010/wordml" xmlns:wpg="http://schemas.microsoft.com/office/word/2010/wordprocessingGroup" xmlns:wpi="http://schemas.microsoft.com/office/word/2010/wordprocessingInk" xmlns:wne="http://schemas.microsoft.com/office/word/2006/wordml" xmlns:wps="http://schemas.microsoft.com/office/word/2010/wordprocessingShape" mc:Ignorable="w14 wp14">
+  <w:p>
+    <w:pPr>
+      <w:pStyle w:val="Header"/>
+    </w:pPr>
+  </w:p>
+</w:hdr>
 </file>
 
 <file path=word/numbering.xml><?xml version="1.0" encoding="utf-8"?>
@@ -2611,9 +2877,9 @@
     </w:lvl>
   </w:abstractNum>
   <w:abstractNum w:abstractNumId="1">
-    <w:nsid w:val="69F77E8A"/>
+    <w:nsid w:val="2CBD7C96"/>
     <w:multiLevelType w:val="hybridMultilevel"/>
-    <w:tmpl w:val="A1889074"/>
+    <w:tmpl w:val="A336D680"/>
     <w:lvl w:ilvl="0" w:tplc="08070001">
       <w:start w:val="1"/>
       <w:numFmt w:val="bullet"/>
@@ -2724,6 +2990,119 @@
     </w:lvl>
   </w:abstractNum>
   <w:abstractNum w:abstractNumId="2">
+    <w:nsid w:val="69F77E8A"/>
+    <w:multiLevelType w:val="hybridMultilevel"/>
+    <w:tmpl w:val="A1889074"/>
+    <w:lvl w:ilvl="0" w:tplc="08070001">
+      <w:start w:val="1"/>
+      <w:numFmt w:val="bullet"/>
+      <w:lvlText w:val=""/>
+      <w:lvlJc w:val="left"/>
+      <w:pPr>
+        <w:ind w:left="720" w:hanging="360"/>
+      </w:pPr>
+      <w:rPr>
+        <w:rFonts w:ascii="Symbol" w:hAnsi="Symbol" w:hint="default"/>
+      </w:rPr>
+    </w:lvl>
+    <w:lvl w:ilvl="1" w:tplc="08070003" w:tentative="1">
+      <w:start w:val="1"/>
+      <w:numFmt w:val="bullet"/>
+      <w:lvlText w:val="o"/>
+      <w:lvlJc w:val="left"/>
+      <w:pPr>
+        <w:ind w:left="1440" w:hanging="360"/>
+      </w:pPr>
+      <w:rPr>
+        <w:rFonts w:ascii="Courier New" w:hAnsi="Courier New" w:cs="Courier New" w:hint="default"/>
+      </w:rPr>
+    </w:lvl>
+    <w:lvl w:ilvl="2" w:tplc="08070005" w:tentative="1">
+      <w:start w:val="1"/>
+      <w:numFmt w:val="bullet"/>
+      <w:lvlText w:val=""/>
+      <w:lvlJc w:val="left"/>
+      <w:pPr>
+        <w:ind w:left="2160" w:hanging="360"/>
+      </w:pPr>
+      <w:rPr>
+        <w:rFonts w:ascii="Wingdings" w:hAnsi="Wingdings" w:hint="default"/>
+      </w:rPr>
+    </w:lvl>
+    <w:lvl w:ilvl="3" w:tplc="08070001" w:tentative="1">
+      <w:start w:val="1"/>
+      <w:numFmt w:val="bullet"/>
+      <w:lvlText w:val=""/>
+      <w:lvlJc w:val="left"/>
+      <w:pPr>
+        <w:ind w:left="2880" w:hanging="360"/>
+      </w:pPr>
+      <w:rPr>
+        <w:rFonts w:ascii="Symbol" w:hAnsi="Symbol" w:hint="default"/>
+      </w:rPr>
+    </w:lvl>
+    <w:lvl w:ilvl="4" w:tplc="08070003" w:tentative="1">
+      <w:start w:val="1"/>
+      <w:numFmt w:val="bullet"/>
+      <w:lvlText w:val="o"/>
+      <w:lvlJc w:val="left"/>
+      <w:pPr>
+        <w:ind w:left="3600" w:hanging="360"/>
+      </w:pPr>
+      <w:rPr>
+        <w:rFonts w:ascii="Courier New" w:hAnsi="Courier New" w:cs="Courier New" w:hint="default"/>
+      </w:rPr>
+    </w:lvl>
+    <w:lvl w:ilvl="5" w:tplc="08070005" w:tentative="1">
+      <w:start w:val="1"/>
+      <w:numFmt w:val="bullet"/>
+      <w:lvlText w:val=""/>
+      <w:lvlJc w:val="left"/>
+      <w:pPr>
+        <w:ind w:left="4320" w:hanging="360"/>
+      </w:pPr>
+      <w:rPr>
+        <w:rFonts w:ascii="Wingdings" w:hAnsi="Wingdings" w:hint="default"/>
+      </w:rPr>
+    </w:lvl>
+    <w:lvl w:ilvl="6" w:tplc="08070001" w:tentative="1">
+      <w:start w:val="1"/>
+      <w:numFmt w:val="bullet"/>
+      <w:lvlText w:val=""/>
+      <w:lvlJc w:val="left"/>
+      <w:pPr>
+        <w:ind w:left="5040" w:hanging="360"/>
+      </w:pPr>
+      <w:rPr>
+        <w:rFonts w:ascii="Symbol" w:hAnsi="Symbol" w:hint="default"/>
+      </w:rPr>
+    </w:lvl>
+    <w:lvl w:ilvl="7" w:tplc="08070003" w:tentative="1">
+      <w:start w:val="1"/>
+      <w:numFmt w:val="bullet"/>
+      <w:lvlText w:val="o"/>
+      <w:lvlJc w:val="left"/>
+      <w:pPr>
+        <w:ind w:left="5760" w:hanging="360"/>
+      </w:pPr>
+      <w:rPr>
+        <w:rFonts w:ascii="Courier New" w:hAnsi="Courier New" w:cs="Courier New" w:hint="default"/>
+      </w:rPr>
+    </w:lvl>
+    <w:lvl w:ilvl="8" w:tplc="08070005" w:tentative="1">
+      <w:start w:val="1"/>
+      <w:numFmt w:val="bullet"/>
+      <w:lvlText w:val=""/>
+      <w:lvlJc w:val="left"/>
+      <w:pPr>
+        <w:ind w:left="6480" w:hanging="360"/>
+      </w:pPr>
+      <w:rPr>
+        <w:rFonts w:ascii="Wingdings" w:hAnsi="Wingdings" w:hint="default"/>
+      </w:rPr>
+    </w:lvl>
+  </w:abstractNum>
+  <w:abstractNum w:abstractNumId="3">
     <w:nsid w:val="79FD2610"/>
     <w:multiLevelType w:val="hybridMultilevel"/>
     <w:tmpl w:val="43FA5E06"/>
@@ -2835,7 +3214,7 @@
       </w:rPr>
     </w:lvl>
   </w:abstractNum>
-  <w:abstractNum w:abstractNumId="3">
+  <w:abstractNum w:abstractNumId="4">
     <w:nsid w:val="7C27335F"/>
     <w:multiLevelType w:val="hybridMultilevel"/>
     <w:tmpl w:val="4B6E53EE"/>
@@ -2928,12 +3307,15 @@
     <w:abstractNumId w:val="0"/>
   </w:num>
   <w:num w:numId="2">
+    <w:abstractNumId w:val="3"/>
+  </w:num>
+  <w:num w:numId="3">
+    <w:abstractNumId w:val="4"/>
+  </w:num>
+  <w:num w:numId="4">
     <w:abstractNumId w:val="2"/>
   </w:num>
-  <w:num w:numId="3">
-    <w:abstractNumId w:val="3"/>
-  </w:num>
-  <w:num w:numId="4">
+  <w:num w:numId="5">
     <w:abstractNumId w:val="1"/>
   </w:num>
 </w:numbering>
@@ -3352,6 +3734,50 @@
       <w:szCs w:val="52"/>
     </w:rPr>
   </w:style>
+  <w:style w:type="paragraph" w:styleId="Header">
+    <w:name w:val="header"/>
+    <w:basedOn w:val="Normal"/>
+    <w:link w:val="HeaderChar"/>
+    <w:uiPriority w:val="99"/>
+    <w:unhideWhenUsed/>
+    <w:rsid w:val="0002060F"/>
+    <w:pPr>
+      <w:tabs>
+        <w:tab w:val="center" w:pos="4536"/>
+        <w:tab w:val="right" w:pos="9072"/>
+      </w:tabs>
+      <w:spacing w:after="0" w:line="240" w:lineRule="auto"/>
+    </w:pPr>
+  </w:style>
+  <w:style w:type="character" w:customStyle="1" w:styleId="HeaderChar">
+    <w:name w:val="Header Char"/>
+    <w:basedOn w:val="DefaultParagraphFont"/>
+    <w:link w:val="Header"/>
+    <w:uiPriority w:val="99"/>
+    <w:rsid w:val="0002060F"/>
+  </w:style>
+  <w:style w:type="paragraph" w:styleId="Footer">
+    <w:name w:val="footer"/>
+    <w:basedOn w:val="Normal"/>
+    <w:link w:val="FooterChar"/>
+    <w:uiPriority w:val="99"/>
+    <w:unhideWhenUsed/>
+    <w:rsid w:val="0002060F"/>
+    <w:pPr>
+      <w:tabs>
+        <w:tab w:val="center" w:pos="4536"/>
+        <w:tab w:val="right" w:pos="9072"/>
+      </w:tabs>
+      <w:spacing w:after="0" w:line="240" w:lineRule="auto"/>
+    </w:pPr>
+  </w:style>
+  <w:style w:type="character" w:customStyle="1" w:styleId="FooterChar">
+    <w:name w:val="Footer Char"/>
+    <w:basedOn w:val="DefaultParagraphFont"/>
+    <w:link w:val="Footer"/>
+    <w:uiPriority w:val="99"/>
+    <w:rsid w:val="0002060F"/>
+  </w:style>
 </w:styles>
 </file>
 
@@ -3768,6 +4194,50 @@
       <w:szCs w:val="52"/>
     </w:rPr>
   </w:style>
+  <w:style w:type="paragraph" w:styleId="Header">
+    <w:name w:val="header"/>
+    <w:basedOn w:val="Normal"/>
+    <w:link w:val="HeaderChar"/>
+    <w:uiPriority w:val="99"/>
+    <w:unhideWhenUsed/>
+    <w:rsid w:val="0002060F"/>
+    <w:pPr>
+      <w:tabs>
+        <w:tab w:val="center" w:pos="4536"/>
+        <w:tab w:val="right" w:pos="9072"/>
+      </w:tabs>
+      <w:spacing w:after="0" w:line="240" w:lineRule="auto"/>
+    </w:pPr>
+  </w:style>
+  <w:style w:type="character" w:customStyle="1" w:styleId="HeaderChar">
+    <w:name w:val="Header Char"/>
+    <w:basedOn w:val="DefaultParagraphFont"/>
+    <w:link w:val="Header"/>
+    <w:uiPriority w:val="99"/>
+    <w:rsid w:val="0002060F"/>
+  </w:style>
+  <w:style w:type="paragraph" w:styleId="Footer">
+    <w:name w:val="footer"/>
+    <w:basedOn w:val="Normal"/>
+    <w:link w:val="FooterChar"/>
+    <w:uiPriority w:val="99"/>
+    <w:unhideWhenUsed/>
+    <w:rsid w:val="0002060F"/>
+    <w:pPr>
+      <w:tabs>
+        <w:tab w:val="center" w:pos="4536"/>
+        <w:tab w:val="right" w:pos="9072"/>
+      </w:tabs>
+      <w:spacing w:after="0" w:line="240" w:lineRule="auto"/>
+    </w:pPr>
+  </w:style>
+  <w:style w:type="character" w:customStyle="1" w:styleId="FooterChar">
+    <w:name w:val="Footer Char"/>
+    <w:basedOn w:val="DefaultParagraphFont"/>
+    <w:link w:val="Footer"/>
+    <w:uiPriority w:val="99"/>
+    <w:rsid w:val="0002060F"/>
+  </w:style>
 </w:styles>
 </file>
 

</xml_diff>